<commit_message>
lab08 04 answers finished
</commit_message>
<xml_diff>
--- a/8/lab_08_2024-2025.docx
+++ b/8/lab_08_2024-2025.docx
@@ -597,6 +597,18 @@
           <w:rFonts w:eastAsia="Calibri"/>
           <w:lang w:val="en-GB" w:eastAsia="en-GB"/>
         </w:rPr>
+        <w:t>When the function Area is declared READONLY we have:</w:t>
+        <w:tab/>
+        <w:t xml:space="preserve"> </w:t>
+        <w:br/>
+        <w:t xml:space="preserve">Code: </w:t>
+      </w:r>
+      <w:r>
+        <w:rPr>
+          <w:rFonts w:eastAsia="Calibri"/>
+          <w:lang w:val="en-GB" w:eastAsia="en-GB"/>
+        </w:rPr>
+        <w:t>496 bytes; RO : 272 bytes: RW: 0 bytes; ZI: 1632 bytes</w:t>
       </w:r>
     </w:p>
     <w:p>
@@ -619,6 +631,40 @@
           <w:rFonts w:eastAsia="Calibri"/>
           <w:lang w:val="en-GB" w:eastAsia="en-GB"/>
         </w:rPr>
+        <w:t xml:space="preserve">By looking at the </w:t>
+      </w:r>
+      <w:r>
+        <w:rPr>
+          <w:rFonts w:eastAsia="Calibri"/>
+          <w:b/>
+          <w:bCs/>
+          <w:lang w:val="en-GB" w:eastAsia="en-GB"/>
+        </w:rPr>
+        <w:t>MAP file</w:t>
+      </w:r>
+      <w:r>
+        <w:rPr>
+          <w:rFonts w:eastAsia="Calibri"/>
+          <w:lang w:val="en-GB" w:eastAsia="en-GB"/>
+        </w:rPr>
+        <w:t xml:space="preserve"> generated by the Linker in the Listings folder of my project, I see that the Area “myAsmFunctions” is positioned in the </w:t>
+      </w:r>
+      <w:r>
+        <w:rPr>
+          <w:rFonts w:eastAsia="Calibri"/>
+          <w:b/>
+          <w:bCs/>
+          <w:lang w:val="en-GB" w:eastAsia="en-GB"/>
+        </w:rPr>
+        <w:t>Read-Only Execution Region (ER_RO)</w:t>
+      </w:r>
+      <w:r>
+        <w:rPr>
+          <w:rFonts w:eastAsia="Calibri"/>
+          <w:lang w:val="en-GB" w:eastAsia="en-GB"/>
+        </w:rPr>
+        <w:t>.</w:t>
+        <w:tab/>
       </w:r>
     </w:p>
     <w:p>
@@ -664,6 +710,18 @@
           <w:rFonts w:eastAsia="Calibri"/>
           <w:lang w:val="en-GB" w:eastAsia="en-GB"/>
         </w:rPr>
+        <w:t>When the function Area is declared READONLY we have:</w:t>
+        <w:tab/>
+        <w:t xml:space="preserve"> </w:t>
+        <w:br/>
+        <w:t xml:space="preserve">Code: </w:t>
+      </w:r>
+      <w:r>
+        <w:rPr>
+          <w:rFonts w:eastAsia="Calibri"/>
+          <w:lang w:val="en-GB" w:eastAsia="en-GB"/>
+        </w:rPr>
+        <w:t>532 bytes; RO : 248 bytes: RW: 0 bytes; ZI: 1632 bytes</w:t>
       </w:r>
     </w:p>
     <w:p>
@@ -686,6 +744,32 @@
           <w:rFonts w:eastAsia="Calibri"/>
           <w:lang w:val="en-GB" w:eastAsia="en-GB"/>
         </w:rPr>
+        <w:t xml:space="preserve">By looking at the </w:t>
+      </w:r>
+      <w:r>
+        <w:rPr>
+          <w:rFonts w:eastAsia="Calibri"/>
+          <w:b/>
+          <w:bCs/>
+          <w:lang w:val="en-GB" w:eastAsia="en-GB"/>
+        </w:rPr>
+        <w:t>MAP file</w:t>
+      </w:r>
+      <w:r>
+        <w:rPr>
+          <w:rFonts w:eastAsia="Calibri"/>
+          <w:lang w:val="en-GB" w:eastAsia="en-GB"/>
+        </w:rPr>
+        <w:t xml:space="preserve"> generated by the Linker in the Listings folder of my project, I see that the Area “myAsmFunctions” is positioned in the </w:t>
+      </w:r>
+      <w:r>
+        <w:rPr>
+          <w:rFonts w:eastAsia="Calibri"/>
+          <w:b/>
+          <w:bCs/>
+          <w:lang w:val="en-GB" w:eastAsia="en-GB"/>
+        </w:rPr>
+        <w:t>Read-Write Execution Region (ER_RW).</w:t>
       </w:r>
     </w:p>
     <w:p>
@@ -1752,18 +1836,138 @@
           <w:bottom w:val="single" w:sz="4" w:space="1" w:color="000000"/>
           <w:right w:val="single" w:sz="4" w:space="4" w:color="000000"/>
         </w:pBdr>
+        <w:rPr/>
+      </w:pPr>
+      <w:r>
         <w:rPr>
           <w:rFonts w:eastAsia="Calibri"/>
           <w:lang w:val="en-GB" w:eastAsia="en-GB"/>
         </w:rPr>
-      </w:pPr>
+        <w:t>Q3: Describe how the stack structure is used by your project. Where is the return value? Please provide the addresses for the stack structures.</w:t>
+        <w:br/>
+        <w:br/>
+      </w:r>
       <w:r>
         <w:rPr>
           <w:rFonts w:eastAsia="Calibri"/>
           <w:lang w:val="en-GB" w:eastAsia="en-GB"/>
         </w:rPr>
-        <w:t>Q3: Describe how the stack structure is used by your project. Where is the return value? Please provide the addresses for the stack structures.</w:t>
+        <w:t>At the beginning, when I am in the Reset Handler, I switch to user unprivileged mode and to the PSP . so when I call the main() in the C file and the call_svc() functions I always use the PSP. In the call_svc() I raise the svc and before executing the SVC Handler the system switches to handler mode and to the MSP. Beware: the system saves the registers r0-r3, r12, LR, PC, PSR to the PSP before executing the SVC Handler. Then in this handler I operate with the MSP by stacking the registers r4-r12, lr in there. I am interested in returning the final value at the top of the PSP, not the MSP. So before calling the svc I save register r13 to a temporary register. r13 is the stack pointer pointing to the top of the PSP, where I have to return the final value.</w:t>
         <w:br/>
+        <w:t>At the end of the SVC Handler, by means of a LDR instruction, I write the result directly to the top of the PSP having in mind that it’s a full-descending stack and I’ve got all the other registers already saved in there so the top of stack will be at an offset equal to -32.</w:t>
+        <w:br/>
+        <w:br/>
+        <w:t>Addresses:</w:t>
+        <w:br/>
+        <w:t xml:space="preserve">The top of the PSP, at the beginning of the Reset Handler, is located at </w:t>
+      </w:r>
+      <w:r>
+        <w:rPr>
+          <w:rFonts w:eastAsia="Calibri"/>
+          <w:b w:val="false"/>
+          <w:bCs w:val="false"/>
+          <w:lang w:val="en-GB" w:eastAsia="en-GB"/>
+        </w:rPr>
+        <w:t>0x10000460</w:t>
+      </w:r>
+      <w:r>
+        <w:rPr>
+          <w:rFonts w:eastAsia="Calibri"/>
+          <w:lang w:val="en-GB" w:eastAsia="en-GB"/>
+        </w:rPr>
+        <w:t>.</w:t>
+        <w:br/>
+        <w:t xml:space="preserve">The result will be saved at this value with an offset of – 32, so at </w:t>
+      </w:r>
+      <w:r>
+        <w:rPr>
+          <w:rFonts w:eastAsia="Calibri"/>
+          <w:b/>
+          <w:bCs/>
+          <w:lang w:val="en-GB" w:eastAsia="en-GB"/>
+        </w:rPr>
+        <w:t>0x10000840</w:t>
+      </w:r>
+      <w:r>
+        <w:rPr>
+          <w:rFonts w:eastAsia="Calibri"/>
+          <w:lang w:val="en-GB" w:eastAsia="en-GB"/>
+        </w:rPr>
+        <w:t>.</w:t>
+        <w:br/>
+        <w:br/>
+        <w:t xml:space="preserve">The image shows the PSP which is currently storing all the other registers and, on top of those, at address </w:t>
+      </w:r>
+      <w:r>
+        <w:rPr>
+          <w:rFonts w:eastAsia="Calibri"/>
+          <w:b/>
+          <w:bCs/>
+          <w:lang w:val="en-GB" w:eastAsia="en-GB"/>
+        </w:rPr>
+        <w:t>0x10000840,</w:t>
+      </w:r>
+      <w:r>
+        <w:rPr>
+          <w:rFonts w:eastAsia="Calibri"/>
+          <w:lang w:val="en-GB" w:eastAsia="en-GB"/>
+        </w:rPr>
+        <w:t xml:space="preserve"> the </w:t>
+      </w:r>
+      <w:r>
+        <w:rPr>
+          <w:rFonts w:eastAsia="Calibri"/>
+          <w:b/>
+          <w:bCs/>
+          <w:lang w:val="en-GB" w:eastAsia="en-GB"/>
+        </w:rPr>
+        <w:t>final result</w:t>
+      </w:r>
+      <w:r>
+        <w:rPr>
+          <w:rFonts w:eastAsia="Calibri"/>
+          <w:lang w:val="en-GB" w:eastAsia="en-GB"/>
+        </w:rPr>
+        <w:t xml:space="preserve"> of the </w:t>
+      </w:r>
+      <w:r>
+        <w:rPr>
+          <w:rFonts w:eastAsia="Calibri"/>
+          <w:b/>
+          <w:bCs/>
+          <w:sz w:val="23"/>
+          <w:szCs w:val="23"/>
+          <w:lang w:val="en-US" w:eastAsia="en-GB"/>
+        </w:rPr>
+        <w:t xml:space="preserve">repetition code (3,1) applied to the input value </w:t>
+      </w:r>
+      <w:r>
+        <w:rPr>
+          <w:rFonts w:eastAsia="Times New Roman" w:cs="Times New Roman" w:ascii="Times New Roman" w:hAnsi="Times New Roman"/>
+          <w:b/>
+          <w:bCs/>
+          <w:sz w:val="23"/>
+          <w:szCs w:val="23"/>
+          <w:lang w:val="en-US" w:eastAsia="en-GB"/>
+        </w:rPr>
+        <w:t>10101.</w:t>
+      </w:r>
+      <w:r>
+        <w:rPr>
+          <w:rFonts w:eastAsia="Calibri"/>
+          <w:lang w:val="en-GB" w:eastAsia="en-GB"/>
+        </w:rPr>
+        <w:br/>
+      </w:r>
+      <w:r>
+        <w:rPr>
+          <w:rFonts w:eastAsia="Calibri"/>
+          <w:b/>
+          <w:bCs/>
+          <w:u w:val="none"/>
+          <w:lang w:val="en-GB" w:eastAsia="en-GB"/>
+        </w:rPr>
+        <w:t>0x000071C7 = 2_111000111000111</w:t>
       </w:r>
     </w:p>
     <w:p>
@@ -1775,17 +1979,80 @@
           <w:bottom w:val="single" w:sz="4" w:space="1" w:color="000000"/>
           <w:right w:val="single" w:sz="4" w:space="4" w:color="000000"/>
         </w:pBdr>
-        <w:jc w:val="both"/>
         <w:rPr>
           <w:rFonts w:eastAsia="Calibri"/>
           <w:lang w:val="en-GB" w:eastAsia="en-GB"/>
         </w:rPr>
       </w:pPr>
       <w:r>
+        <w:rPr/>
+      </w:r>
+    </w:p>
+    <w:p>
+      <w:pPr>
+        <w:pStyle w:val="Normal"/>
+        <w:pBdr>
+          <w:top w:val="single" w:sz="4" w:space="1" w:color="000000"/>
+          <w:left w:val="single" w:sz="4" w:space="4" w:color="000000"/>
+          <w:bottom w:val="single" w:sz="4" w:space="1" w:color="000000"/>
+          <w:right w:val="single" w:sz="4" w:space="4" w:color="000000"/>
+        </w:pBdr>
+        <w:jc w:val="both"/>
         <w:rPr>
           <w:rFonts w:eastAsia="Calibri"/>
           <w:lang w:val="en-GB" w:eastAsia="en-GB"/>
         </w:rPr>
+      </w:pPr>
+      <w:r>
+        <w:rPr>
+          <w:rFonts w:eastAsia="Calibri"/>
+          <w:lang w:val="en-GB" w:eastAsia="en-GB"/>
+        </w:rPr>
+        <w:drawing>
+          <wp:anchor behindDoc="0" distT="0" distB="0" distL="0" distR="0" simplePos="0" locked="0" layoutInCell="1" allowOverlap="1" relativeHeight="30">
+            <wp:simplePos x="0" y="0"/>
+            <wp:positionH relativeFrom="column">
+              <wp:posOffset>-17145</wp:posOffset>
+            </wp:positionH>
+            <wp:positionV relativeFrom="paragraph">
+              <wp:posOffset>154940</wp:posOffset>
+            </wp:positionV>
+            <wp:extent cx="6120130" cy="712470"/>
+            <wp:effectExtent l="0" t="0" r="0" b="0"/>
+            <wp:wrapSquare wrapText="largest"/>
+            <wp:docPr id="2" name="Immagine3" descr=""/>
+            <wp:cNvGraphicFramePr>
+              <a:graphicFrameLocks xmlns:a="http://schemas.openxmlformats.org/drawingml/2006/main" noChangeAspect="1"/>
+            </wp:cNvGraphicFramePr>
+            <a:graphic xmlns:a="http://schemas.openxmlformats.org/drawingml/2006/main">
+              <a:graphicData uri="http://schemas.openxmlformats.org/drawingml/2006/picture">
+                <pic:pic xmlns:pic="http://schemas.openxmlformats.org/drawingml/2006/picture">
+                  <pic:nvPicPr>
+                    <pic:cNvPr id="2" name="Immagine3" descr=""/>
+                    <pic:cNvPicPr>
+                      <a:picLocks noChangeAspect="1" noChangeArrowheads="1"/>
+                    </pic:cNvPicPr>
+                  </pic:nvPicPr>
+                  <pic:blipFill>
+                    <a:blip r:embed="rId4"/>
+                    <a:stretch>
+                      <a:fillRect/>
+                    </a:stretch>
+                  </pic:blipFill>
+                  <pic:spPr bwMode="auto">
+                    <a:xfrm>
+                      <a:off x="0" y="0"/>
+                      <a:ext cx="6120130" cy="712470"/>
+                    </a:xfrm>
+                    <a:prstGeom prst="rect">
+                      <a:avLst/>
+                    </a:prstGeom>
+                  </pic:spPr>
+                </pic:pic>
+              </a:graphicData>
+            </a:graphic>
+          </wp:anchor>
+        </w:drawing>
       </w:r>
     </w:p>
     <w:p>
@@ -2029,7 +2296,7 @@
             <wp:extent cx="2240280" cy="2258060"/>
             <wp:effectExtent l="0" t="0" r="0" b="0"/>
             <wp:wrapTopAndBottom/>
-            <wp:docPr id="2" name="Immagine 1" descr="Circumference - Wikipedia"/>
+            <wp:docPr id="3" name="Immagine 1" descr="Circumference - Wikipedia"/>
             <wp:cNvGraphicFramePr>
               <a:graphicFrameLocks xmlns:a="http://schemas.openxmlformats.org/drawingml/2006/main" noChangeAspect="1"/>
             </wp:cNvGraphicFramePr>
@@ -2037,13 +2304,13 @@
               <a:graphicData uri="http://schemas.openxmlformats.org/drawingml/2006/picture">
                 <pic:pic xmlns:pic="http://schemas.openxmlformats.org/drawingml/2006/picture">
                   <pic:nvPicPr>
-                    <pic:cNvPr id="2" name="Immagine 1" descr="Circumference - Wikipedia"/>
+                    <pic:cNvPr id="3" name="Immagine 1" descr="Circumference - Wikipedia"/>
                     <pic:cNvPicPr>
                       <a:picLocks noChangeAspect="1" noChangeArrowheads="1"/>
                     </pic:cNvPicPr>
                   </pic:nvPicPr>
                   <pic:blipFill>
-                    <a:blip r:embed="rId4"/>
+                    <a:blip r:embed="rId5"/>
                     <a:stretch>
                       <a:fillRect/>
                     </a:stretch>
@@ -3746,7 +4013,7 @@
                 <wp:extent cx="1291590" cy="944245"/>
                 <wp:effectExtent l="476250" t="19050" r="42545" b="46990"/>
                 <wp:wrapNone/>
-                <wp:docPr id="3" name="Fumetto: ovale 11"/>
+                <wp:docPr id="4" name="Fumetto: ovale 11"/>
                 <a:graphic xmlns:a="http://schemas.openxmlformats.org/drawingml/2006/main">
                   <a:graphicData uri="http://schemas.microsoft.com/office/word/2010/wordprocessingShape">
                     <wps:wsp>
@@ -3901,7 +4168,7 @@
           <wp:inline distT="0" distB="0" distL="0" distR="0">
             <wp:extent cx="1297940" cy="1308100"/>
             <wp:effectExtent l="0" t="0" r="0" b="0"/>
-            <wp:docPr id="19" name="Immagine 2" descr="Circumference - Wikipedia"/>
+            <wp:docPr id="20" name="Immagine 2" descr="Circumference - Wikipedia"/>
             <wp:cNvGraphicFramePr>
               <a:graphicFrameLocks xmlns:a="http://schemas.openxmlformats.org/drawingml/2006/main" noChangeAspect="1"/>
             </wp:cNvGraphicFramePr>
@@ -3909,13 +4176,13 @@
               <a:graphicData uri="http://schemas.openxmlformats.org/drawingml/2006/picture">
                 <pic:pic xmlns:pic="http://schemas.openxmlformats.org/drawingml/2006/picture">
                   <pic:nvPicPr>
-                    <pic:cNvPr id="19" name="Immagine 2" descr="Circumference - Wikipedia"/>
+                    <pic:cNvPr id="20" name="Immagine 2" descr="Circumference - Wikipedia"/>
                     <pic:cNvPicPr>
                       <a:picLocks noChangeAspect="1" noChangeArrowheads="1"/>
                     </pic:cNvPicPr>
                   </pic:nvPicPr>
                   <pic:blipFill>
-                    <a:blip r:embed="rId5"/>
+                    <a:blip r:embed="rId6"/>
                     <a:stretch>
                       <a:fillRect/>
                     </a:stretch>
@@ -3948,7 +4215,7 @@
                 <wp:extent cx="400685" cy="394335"/>
                 <wp:effectExtent l="0" t="0" r="0" b="6350"/>
                 <wp:wrapNone/>
-                <wp:docPr id="5" name="Rettangolo 3"/>
+                <wp:docPr id="6" name="Rettangolo 3"/>
                 <a:graphic xmlns:a="http://schemas.openxmlformats.org/drawingml/2006/main">
                   <a:graphicData uri="http://schemas.microsoft.com/office/word/2010/wordprocessingShape">
                     <wps:wsp>
@@ -4112,7 +4379,7 @@
                 <wp:extent cx="400685" cy="394335"/>
                 <wp:effectExtent l="0" t="0" r="0" b="6350"/>
                 <wp:wrapNone/>
-                <wp:docPr id="7" name="Rettangolo 4"/>
+                <wp:docPr id="8" name="Rettangolo 4"/>
                 <a:graphic xmlns:a="http://schemas.openxmlformats.org/drawingml/2006/main">
                   <a:graphicData uri="http://schemas.microsoft.com/office/word/2010/wordprocessingShape">
                     <wps:wsp>
@@ -4276,7 +4543,7 @@
                 <wp:extent cx="121285" cy="121285"/>
                 <wp:effectExtent l="0" t="0" r="12700" b="12700"/>
                 <wp:wrapNone/>
-                <wp:docPr id="9" name="Segno di moltiplicazione 5"/>
+                <wp:docPr id="10" name="Segno di moltiplicazione 5"/>
                 <a:graphic xmlns:a="http://schemas.openxmlformats.org/drawingml/2006/main">
                   <a:graphicData uri="http://schemas.microsoft.com/office/word/2010/wordprocessingShape">
                     <wps:wsp>
@@ -4339,7 +4606,7 @@
                 <wp:extent cx="121285" cy="121285"/>
                 <wp:effectExtent l="0" t="0" r="12700" b="12700"/>
                 <wp:wrapNone/>
-                <wp:docPr id="10" name="Segno di moltiplicazione 6"/>
+                <wp:docPr id="11" name="Segno di moltiplicazione 6"/>
                 <a:graphic xmlns:a="http://schemas.openxmlformats.org/drawingml/2006/main">
                   <a:graphicData uri="http://schemas.microsoft.com/office/word/2010/wordprocessingShape">
                     <wps:wsp>
@@ -4402,7 +4669,7 @@
                 <wp:extent cx="400685" cy="394335"/>
                 <wp:effectExtent l="0" t="0" r="0" b="6350"/>
                 <wp:wrapNone/>
-                <wp:docPr id="11" name="Rettangolo 7"/>
+                <wp:docPr id="12" name="Rettangolo 7"/>
                 <a:graphic xmlns:a="http://schemas.openxmlformats.org/drawingml/2006/main">
                   <a:graphicData uri="http://schemas.microsoft.com/office/word/2010/wordprocessingShape">
                     <wps:wsp>
@@ -4500,7 +4767,7 @@
                 <wp:extent cx="400685" cy="394335"/>
                 <wp:effectExtent l="0" t="0" r="0" b="6350"/>
                 <wp:wrapNone/>
-                <wp:docPr id="13" name="Rettangolo 8"/>
+                <wp:docPr id="14" name="Rettangolo 8"/>
                 <a:graphic xmlns:a="http://schemas.openxmlformats.org/drawingml/2006/main">
                   <a:graphicData uri="http://schemas.microsoft.com/office/word/2010/wordprocessingShape">
                     <wps:wsp>
@@ -4598,7 +4865,7 @@
                 <wp:extent cx="400685" cy="394335"/>
                 <wp:effectExtent l="0" t="0" r="0" b="6350"/>
                 <wp:wrapNone/>
-                <wp:docPr id="15" name="Rettangolo 9"/>
+                <wp:docPr id="16" name="Rettangolo 9"/>
                 <a:graphic xmlns:a="http://schemas.openxmlformats.org/drawingml/2006/main">
                   <a:graphicData uri="http://schemas.microsoft.com/office/word/2010/wordprocessingShape">
                     <wps:wsp>
@@ -4696,7 +4963,7 @@
                 <wp:extent cx="1518920" cy="864870"/>
                 <wp:effectExtent l="19050" t="0" r="1167765" b="31115"/>
                 <wp:wrapNone/>
-                <wp:docPr id="17" name="Fumetto: ovale 10"/>
+                <wp:docPr id="18" name="Fumetto: ovale 10"/>
                 <a:graphic xmlns:a="http://schemas.openxmlformats.org/drawingml/2006/main">
                   <a:graphicData uri="http://schemas.microsoft.com/office/word/2010/wordprocessingShape">
                     <wps:wsp>
@@ -5894,7 +6161,7 @@
         <w:jc w:val="both"/>
         <w:rPr/>
       </w:pPr>
-      <w:hyperlink r:id="rId6">
+      <w:hyperlink r:id="rId7">
         <w:r>
           <w:rPr>
             <w:rStyle w:val="CollegamentoInternet"/>
@@ -6665,7 +6932,7 @@
         </w:rPr>
         <w:t xml:space="preserve">Converter from hex to FP (and viceversa): </w:t>
       </w:r>
-      <w:hyperlink r:id="rId7">
+      <w:hyperlink r:id="rId8">
         <w:r>
           <w:rPr>
             <w:rStyle w:val="CollegamentoInternet"/>

</xml_diff>